<commit_message>
mb stable version for show
</commit_message>
<xml_diff>
--- a/lib/docx_templates/foreign_passport_18_down.docx
+++ b/lib/docx_templates/foreign_passport_18_down.docx
@@ -355,13 +355,6 @@
         </w:rPr>
         <w:tab/>
       </w:r>
-      <w:r>
-        <w:rPr>
-          <w:sz w:val="21"/>
-          <w:szCs w:val="21"/>
-        </w:rPr>
-        <w:t>%</w:t>
-      </w:r>
       <w:proofErr w:type="spellStart"/>
       <w:r>
         <w:rPr>
@@ -372,13 +365,6 @@
         <w:t>fio</w:t>
       </w:r>
       <w:proofErr w:type="spellEnd"/>
-      <w:r>
-        <w:rPr>
-          <w:sz w:val="21"/>
-          <w:szCs w:val="21"/>
-        </w:rPr>
-        <w:t>%</w:t>
-      </w:r>
     </w:p>
     <w:p>
       <w:pPr>
@@ -401,45 +387,18 @@
           <w:szCs w:val="21"/>
         </w:rPr>
       </w:pPr>
-      <w:r>
-        <w:rPr>
-          <w:sz w:val="21"/>
-          <w:szCs w:val="21"/>
-        </w:rPr>
-        <w:t>%</w:t>
-      </w:r>
       <w:proofErr w:type="spellStart"/>
+      <w:proofErr w:type="gramStart"/>
       <w:r>
         <w:rPr>
           <w:sz w:val="21"/>
           <w:szCs w:val="21"/>
           <w:lang w:val="en-US"/>
         </w:rPr>
-        <w:t>fio</w:t>
+        <w:t>fiochanged</w:t>
       </w:r>
       <w:proofErr w:type="spellEnd"/>
-      <w:r>
-        <w:rPr>
-          <w:sz w:val="21"/>
-          <w:szCs w:val="21"/>
-        </w:rPr>
-        <w:t>_</w:t>
-      </w:r>
-      <w:r>
-        <w:rPr>
-          <w:sz w:val="21"/>
-          <w:szCs w:val="21"/>
-          <w:lang w:val="en-US"/>
-        </w:rPr>
-        <w:t>changed</w:t>
-      </w:r>
-      <w:r>
-        <w:rPr>
-          <w:sz w:val="21"/>
-          <w:szCs w:val="21"/>
-        </w:rPr>
-        <w:t>%</w:t>
-      </w:r>
+      <w:proofErr w:type="gramEnd"/>
     </w:p>
     <w:p>
       <w:pPr>
@@ -524,14 +483,6 @@
                 <w:lang w:val="en-US"/>
               </w:rPr>
             </w:pPr>
-            <w:r>
-              <w:rPr>
-                <w:sz w:val="21"/>
-                <w:szCs w:val="21"/>
-                <w:lang w:val="en-US"/>
-              </w:rPr>
-              <w:t>%</w:t>
-            </w:r>
             <w:proofErr w:type="spellStart"/>
             <w:r>
               <w:rPr>
@@ -539,17 +490,17 @@
                 <w:szCs w:val="21"/>
                 <w:lang w:val="en-US"/>
               </w:rPr>
-              <w:t>date_of_birth</w:t>
+              <w:t>dateof</w:t>
+            </w:r>
+            <w:r>
+              <w:rPr>
+                <w:sz w:val="21"/>
+                <w:szCs w:val="21"/>
+                <w:lang w:val="en-US"/>
+              </w:rPr>
+              <w:t>birth</w:t>
             </w:r>
             <w:proofErr w:type="spellEnd"/>
-            <w:r>
-              <w:rPr>
-                <w:sz w:val="21"/>
-                <w:szCs w:val="21"/>
-                <w:lang w:val="en-US"/>
-              </w:rPr>
-              <w:t>%</w:t>
-            </w:r>
           </w:p>
         </w:tc>
         <w:tc>
@@ -604,7 +555,7 @@
                 <w:szCs w:val="21"/>
                 <w:lang w:val="en-US"/>
               </w:rPr>
-              <w:t>%sex%</w:t>
+              <w:t>sex</w:t>
             </w:r>
           </w:p>
         </w:tc>
@@ -619,49 +570,32 @@
         <w:rPr>
           <w:sz w:val="21"/>
           <w:szCs w:val="21"/>
+        </w:rPr>
+      </w:pPr>
+      <w:r>
+        <w:rPr>
+          <w:sz w:val="21"/>
+          <w:szCs w:val="21"/>
+        </w:rPr>
+        <w:t>4. Место рождения</w:t>
+      </w:r>
+      <w:r>
+        <w:rPr>
+          <w:sz w:val="21"/>
+          <w:szCs w:val="21"/>
+        </w:rPr>
+        <w:tab/>
+      </w:r>
+      <w:proofErr w:type="spellStart"/>
+      <w:r>
+        <w:rPr>
+          <w:sz w:val="21"/>
+          <w:szCs w:val="21"/>
           <w:lang w:val="en-US"/>
         </w:rPr>
-      </w:pPr>
-      <w:r>
-        <w:rPr>
-          <w:sz w:val="21"/>
-          <w:szCs w:val="21"/>
-        </w:rPr>
-        <w:t>4. Место рождения</w:t>
-      </w:r>
-      <w:r>
-        <w:rPr>
-          <w:sz w:val="21"/>
-          <w:szCs w:val="21"/>
-        </w:rPr>
-        <w:tab/>
-      </w:r>
-      <w:r>
-        <w:rPr>
-          <w:sz w:val="21"/>
-          <w:szCs w:val="21"/>
-          <w:lang w:val="en-US"/>
-        </w:rPr>
-        <w:t>%</w:t>
-      </w:r>
-      <w:proofErr w:type="spellStart"/>
-      <w:r>
-        <w:rPr>
-          <w:sz w:val="21"/>
-          <w:szCs w:val="21"/>
-          <w:lang w:val="en-US"/>
-        </w:rPr>
-        <w:t>place_of_birth</w:t>
+        <w:t>placeofbirth</w:t>
       </w:r>
       <w:proofErr w:type="spellEnd"/>
-      <w:r>
-        <w:rPr>
-          <w:sz w:val="21"/>
-          <w:szCs w:val="21"/>
-          <w:lang w:val="en-US"/>
-        </w:rPr>
-        <w:t>%</w:t>
-      </w:r>
     </w:p>
     <w:p>
       <w:pPr>
@@ -715,7 +649,7 @@
           <w:szCs w:val="21"/>
           <w:lang w:val="en-US"/>
         </w:rPr>
-        <w:t>%registration%</w:t>
+        <w:t>registration</w:t>
       </w:r>
     </w:p>
     <w:p>
@@ -747,14 +681,16 @@
           <w:lang w:val="en-US"/>
         </w:rPr>
       </w:pPr>
+      <w:proofErr w:type="gramStart"/>
       <w:r>
         <w:rPr>
           <w:sz w:val="21"/>
           <w:szCs w:val="21"/>
           <w:lang w:val="en-US"/>
         </w:rPr>
-        <w:t>%address%</w:t>
-      </w:r>
+        <w:t>address</w:t>
+      </w:r>
+      <w:proofErr w:type="gramEnd"/>
     </w:p>
     <w:p>
       <w:pPr>
@@ -843,7 +779,15 @@
                 <w:szCs w:val="21"/>
                 <w:lang w:val="en-US"/>
               </w:rPr>
-              <w:t>%citizenship%</w:t>
+              <w:t>c</w:t>
+            </w:r>
+            <w:r>
+              <w:rPr>
+                <w:sz w:val="21"/>
+                <w:szCs w:val="21"/>
+                <w:lang w:val="en-US"/>
+              </w:rPr>
+              <w:t>itizenship</w:t>
             </w:r>
           </w:p>
         </w:tc>
@@ -900,43 +844,16 @@
         </w:rPr>
         <w:tab/>
       </w:r>
-      <w:r>
-        <w:rPr>
-          <w:sz w:val="21"/>
-          <w:szCs w:val="21"/>
-        </w:rPr>
-        <w:t>%</w:t>
-      </w:r>
+      <w:proofErr w:type="spellStart"/>
       <w:r>
         <w:rPr>
           <w:sz w:val="21"/>
           <w:szCs w:val="21"/>
           <w:lang w:val="en-US"/>
         </w:rPr>
-        <w:t>citizenship</w:t>
-      </w:r>
-      <w:r>
-        <w:rPr>
-          <w:sz w:val="21"/>
-          <w:szCs w:val="21"/>
-        </w:rPr>
-        <w:t>_</w:t>
-      </w:r>
-      <w:r>
-        <w:rPr>
-          <w:sz w:val="21"/>
-          <w:szCs w:val="21"/>
-          <w:lang w:val="en-US"/>
-        </w:rPr>
-        <w:t>other</w:t>
-      </w:r>
-      <w:r>
-        <w:rPr>
-          <w:sz w:val="21"/>
-          <w:szCs w:val="21"/>
-        </w:rPr>
-        <w:t>%</w:t>
-      </w:r>
+        <w:t>citizenshipother</w:t>
+      </w:r>
+      <w:proofErr w:type="spellEnd"/>
     </w:p>
     <w:p>
       <w:pPr>
@@ -1056,14 +973,6 @@
                 <w:lang w:val="en-US"/>
               </w:rPr>
             </w:pPr>
-            <w:r>
-              <w:rPr>
-                <w:sz w:val="21"/>
-                <w:szCs w:val="21"/>
-                <w:lang w:val="en-US"/>
-              </w:rPr>
-              <w:t>%</w:t>
-            </w:r>
             <w:proofErr w:type="spellStart"/>
             <w:r>
               <w:rPr>
@@ -1071,17 +980,17 @@
                 <w:szCs w:val="21"/>
                 <w:lang w:val="en-US"/>
               </w:rPr>
-              <w:t>pass_ser</w:t>
+              <w:t>pass</w:t>
+            </w:r>
+            <w:r>
+              <w:rPr>
+                <w:sz w:val="21"/>
+                <w:szCs w:val="21"/>
+                <w:lang w:val="en-US"/>
+              </w:rPr>
+              <w:t>ser</w:t>
             </w:r>
             <w:proofErr w:type="spellEnd"/>
-            <w:r>
-              <w:rPr>
-                <w:sz w:val="21"/>
-                <w:szCs w:val="21"/>
-                <w:lang w:val="en-US"/>
-              </w:rPr>
-              <w:t>%</w:t>
-            </w:r>
           </w:p>
         </w:tc>
         <w:tc>
@@ -1130,14 +1039,6 @@
                 <w:lang w:val="en-US"/>
               </w:rPr>
             </w:pPr>
-            <w:r>
-              <w:rPr>
-                <w:sz w:val="21"/>
-                <w:szCs w:val="21"/>
-                <w:lang w:val="en-US"/>
-              </w:rPr>
-              <w:t>%</w:t>
-            </w:r>
             <w:proofErr w:type="spellStart"/>
             <w:r>
               <w:rPr>
@@ -1145,17 +1046,17 @@
                 <w:szCs w:val="21"/>
                 <w:lang w:val="en-US"/>
               </w:rPr>
-              <w:t>pass_num</w:t>
+              <w:t>pass</w:t>
+            </w:r>
+            <w:r>
+              <w:rPr>
+                <w:sz w:val="21"/>
+                <w:szCs w:val="21"/>
+                <w:lang w:val="en-US"/>
+              </w:rPr>
+              <w:t>num</w:t>
             </w:r>
             <w:proofErr w:type="spellEnd"/>
-            <w:r>
-              <w:rPr>
-                <w:sz w:val="21"/>
-                <w:szCs w:val="21"/>
-                <w:lang w:val="en-US"/>
-              </w:rPr>
-              <w:t>%</w:t>
-            </w:r>
           </w:p>
         </w:tc>
         <w:tc>
@@ -1237,7 +1138,7 @@
                 <w:szCs w:val="21"/>
                 <w:lang w:val="en-US"/>
               </w:rPr>
-              <w:t>%1%</w:t>
+              <w:t>%1</w:t>
             </w:r>
           </w:p>
         </w:tc>
@@ -1286,14 +1187,6 @@
                 <w:lang w:val="en-US"/>
               </w:rPr>
             </w:pPr>
-            <w:r>
-              <w:rPr>
-                <w:sz w:val="21"/>
-                <w:szCs w:val="21"/>
-                <w:lang w:val="en-US"/>
-              </w:rPr>
-              <w:t>%</w:t>
-            </w:r>
             <w:proofErr w:type="spellStart"/>
             <w:r>
               <w:rPr>
@@ -1301,17 +1194,17 @@
                 <w:szCs w:val="21"/>
                 <w:lang w:val="en-US"/>
               </w:rPr>
-              <w:t>pass_month</w:t>
+              <w:t>pass</w:t>
+            </w:r>
+            <w:r>
+              <w:rPr>
+                <w:sz w:val="21"/>
+                <w:szCs w:val="21"/>
+                <w:lang w:val="en-US"/>
+              </w:rPr>
+              <w:t>month</w:t>
             </w:r>
             <w:proofErr w:type="spellEnd"/>
-            <w:r>
-              <w:rPr>
-                <w:sz w:val="21"/>
-                <w:szCs w:val="21"/>
-                <w:lang w:val="en-US"/>
-              </w:rPr>
-              <w:t>%</w:t>
-            </w:r>
           </w:p>
         </w:tc>
         <w:tc>
@@ -1358,7 +1251,7 @@
                 <w:szCs w:val="21"/>
                 <w:lang w:val="en-US"/>
               </w:rPr>
-              <w:t>%2%</w:t>
+              <w:t>%2</w:t>
             </w:r>
           </w:p>
         </w:tc>
@@ -1399,34 +1292,18 @@
           <w:szCs w:val="21"/>
         </w:rPr>
       </w:pPr>
+      <w:proofErr w:type="spellStart"/>
+      <w:proofErr w:type="gramStart"/>
       <w:r>
         <w:rPr>
           <w:sz w:val="21"/>
           <w:szCs w:val="21"/>
           <w:lang w:val="en-US"/>
         </w:rPr>
-        <w:t>%</w:t>
-      </w:r>
-      <w:proofErr w:type="spellStart"/>
-      <w:r>
-        <w:rPr>
-          <w:sz w:val="21"/>
-          <w:szCs w:val="21"/>
-          <w:lang w:val="en-US"/>
-        </w:rPr>
-        <w:t>pass_given</w:t>
+        <w:t>passgiven</w:t>
       </w:r>
       <w:proofErr w:type="spellEnd"/>
-      <w:r>
-        <w:rPr>
-          <w:sz w:val="21"/>
-          <w:szCs w:val="21"/>
-          <w:lang w:val="en-US"/>
-        </w:rPr>
-        <w:t>%</w:t>
-      </w:r>
-      <w:bookmarkStart w:id="0" w:name="_GoBack"/>
-      <w:bookmarkEnd w:id="0"/>
+      <w:proofErr w:type="gramEnd"/>
     </w:p>
     <w:p>
       <w:pPr>
@@ -1452,37 +1329,38 @@
         <w:rPr>
           <w:sz w:val="21"/>
           <w:szCs w:val="21"/>
+        </w:rPr>
+      </w:pPr>
+      <w:r>
+        <w:rPr>
+          <w:sz w:val="21"/>
+          <w:szCs w:val="21"/>
+        </w:rPr>
+        <w:t>8. Цель получени</w:t>
+      </w:r>
+      <w:bookmarkStart w:id="0" w:name="_GoBack"/>
+      <w:bookmarkEnd w:id="0"/>
+      <w:r>
+        <w:rPr>
+          <w:sz w:val="21"/>
+          <w:szCs w:val="21"/>
+        </w:rPr>
+        <w:t>я паспорта</w:t>
+      </w:r>
+      <w:r>
+        <w:rPr>
+          <w:sz w:val="21"/>
+          <w:szCs w:val="21"/>
+        </w:rPr>
+        <w:tab/>
+      </w:r>
+      <w:r>
+        <w:rPr>
+          <w:sz w:val="21"/>
+          <w:szCs w:val="21"/>
           <w:lang w:val="en-US"/>
         </w:rPr>
-      </w:pPr>
-      <w:r>
-        <w:rPr>
-          <w:sz w:val="21"/>
-          <w:szCs w:val="21"/>
-        </w:rPr>
-        <w:t>8. Цель получения паспорта</w:t>
-      </w:r>
-      <w:r>
-        <w:rPr>
-          <w:sz w:val="21"/>
-          <w:szCs w:val="21"/>
-        </w:rPr>
-        <w:tab/>
-      </w:r>
-      <w:r>
-        <w:rPr>
-          <w:sz w:val="21"/>
-          <w:szCs w:val="21"/>
-        </w:rPr>
-        <w:t>%</w:t>
-      </w:r>
-      <w:r>
-        <w:rPr>
-          <w:sz w:val="21"/>
-          <w:szCs w:val="21"/>
-          <w:lang w:val="en-US"/>
-        </w:rPr>
-        <w:t>aim%</w:t>
+        <w:t>aim</w:t>
       </w:r>
     </w:p>
     <w:p>
@@ -1550,32 +1428,16 @@
         </w:rPr>
         <w:tab/>
       </w:r>
+      <w:proofErr w:type="spellStart"/>
       <w:r>
         <w:rPr>
           <w:sz w:val="21"/>
           <w:szCs w:val="21"/>
           <w:lang w:val="en-US"/>
         </w:rPr>
-        <w:t>%</w:t>
-      </w:r>
-      <w:proofErr w:type="spellStart"/>
-      <w:r>
-        <w:rPr>
-          <w:sz w:val="21"/>
-          <w:szCs w:val="21"/>
-          <w:lang w:val="en-US"/>
-        </w:rPr>
-        <w:t>previous_passport</w:t>
+        <w:t>previouspassport</w:t>
       </w:r>
       <w:proofErr w:type="spellEnd"/>
-      <w:r>
-        <w:rPr>
-          <w:sz w:val="21"/>
-          <w:szCs w:val="21"/>
-          <w:lang w:val="en-US"/>
-        </w:rPr>
-        <w:t>%</w:t>
-      </w:r>
     </w:p>
     <w:p>
       <w:pPr>
@@ -1643,14 +1505,16 @@
           <w:lang w:val="en-US"/>
         </w:rPr>
       </w:pPr>
+      <w:proofErr w:type="gramStart"/>
       <w:r>
         <w:rPr>
           <w:sz w:val="21"/>
           <w:szCs w:val="21"/>
           <w:lang w:val="en-US"/>
         </w:rPr>
-        <w:t>%conviction%</w:t>
-      </w:r>
+        <w:t>conviction</w:t>
+      </w:r>
+      <w:proofErr w:type="gramEnd"/>
     </w:p>
     <w:p>
       <w:pPr>
@@ -1709,32 +1573,18 @@
           <w:lang w:val="en-US"/>
         </w:rPr>
       </w:pPr>
+      <w:proofErr w:type="spellStart"/>
+      <w:proofErr w:type="gramStart"/>
       <w:r>
         <w:rPr>
           <w:sz w:val="21"/>
           <w:szCs w:val="21"/>
           <w:lang w:val="en-US"/>
         </w:rPr>
-        <w:t>%</w:t>
-      </w:r>
-      <w:proofErr w:type="spellStart"/>
-      <w:r>
-        <w:rPr>
-          <w:sz w:val="21"/>
-          <w:szCs w:val="21"/>
-          <w:lang w:val="en-US"/>
-        </w:rPr>
-        <w:t>court_obligations</w:t>
+        <w:t>courtobligations</w:t>
       </w:r>
       <w:proofErr w:type="spellEnd"/>
-      <w:r>
-        <w:rPr>
-          <w:sz w:val="21"/>
-          <w:szCs w:val="21"/>
-          <w:lang w:val="en-US"/>
-        </w:rPr>
-        <w:t>%</w:t>
-      </w:r>
+      <w:proofErr w:type="gramEnd"/>
     </w:p>
     <w:p>
       <w:pPr>
@@ -1811,14 +1661,6 @@
                 <w:lang w:val="en-US"/>
               </w:rPr>
             </w:pPr>
-            <w:r>
-              <w:rPr>
-                <w:sz w:val="21"/>
-                <w:szCs w:val="21"/>
-                <w:lang w:val="en-US"/>
-              </w:rPr>
-              <w:t>%</w:t>
-            </w:r>
             <w:proofErr w:type="spellStart"/>
             <w:r>
               <w:rPr>
@@ -1826,17 +1668,17 @@
                 <w:szCs w:val="21"/>
                 <w:lang w:val="en-US"/>
               </w:rPr>
-              <w:t>last_ser</w:t>
+              <w:t>last</w:t>
+            </w:r>
+            <w:r>
+              <w:rPr>
+                <w:sz w:val="21"/>
+                <w:szCs w:val="21"/>
+                <w:lang w:val="en-US"/>
+              </w:rPr>
+              <w:t>ser</w:t>
             </w:r>
             <w:proofErr w:type="spellEnd"/>
-            <w:r>
-              <w:rPr>
-                <w:sz w:val="21"/>
-                <w:szCs w:val="21"/>
-                <w:lang w:val="en-US"/>
-              </w:rPr>
-              <w:t>%</w:t>
-            </w:r>
           </w:p>
         </w:tc>
         <w:tc>
@@ -1885,14 +1727,6 @@
                 <w:lang w:val="en-US"/>
               </w:rPr>
             </w:pPr>
-            <w:r>
-              <w:rPr>
-                <w:sz w:val="21"/>
-                <w:szCs w:val="21"/>
-                <w:lang w:val="en-US"/>
-              </w:rPr>
-              <w:t>%</w:t>
-            </w:r>
             <w:proofErr w:type="spellStart"/>
             <w:r>
               <w:rPr>
@@ -1900,17 +1734,17 @@
                 <w:szCs w:val="21"/>
                 <w:lang w:val="en-US"/>
               </w:rPr>
-              <w:t>last_num</w:t>
+              <w:t>last</w:t>
+            </w:r>
+            <w:r>
+              <w:rPr>
+                <w:sz w:val="21"/>
+                <w:szCs w:val="21"/>
+                <w:lang w:val="en-US"/>
+              </w:rPr>
+              <w:t>num</w:t>
             </w:r>
             <w:proofErr w:type="spellEnd"/>
-            <w:r>
-              <w:rPr>
-                <w:sz w:val="21"/>
-                <w:szCs w:val="21"/>
-                <w:lang w:val="en-US"/>
-              </w:rPr>
-              <w:t>%</w:t>
-            </w:r>
           </w:p>
         </w:tc>
         <w:tc>
@@ -2067,14 +1901,6 @@
                 <w:lang w:val="en-US"/>
               </w:rPr>
             </w:pPr>
-            <w:r>
-              <w:rPr>
-                <w:sz w:val="21"/>
-                <w:szCs w:val="21"/>
-                <w:lang w:val="en-US"/>
-              </w:rPr>
-              <w:t>%</w:t>
-            </w:r>
             <w:proofErr w:type="spellStart"/>
             <w:r>
               <w:rPr>
@@ -2082,17 +1908,17 @@
                 <w:szCs w:val="21"/>
                 <w:lang w:val="en-US"/>
               </w:rPr>
-              <w:t>last_month</w:t>
+              <w:t>last</w:t>
+            </w:r>
+            <w:r>
+              <w:rPr>
+                <w:sz w:val="21"/>
+                <w:szCs w:val="21"/>
+                <w:lang w:val="en-US"/>
+              </w:rPr>
+              <w:t>month</w:t>
             </w:r>
             <w:proofErr w:type="spellEnd"/>
-            <w:r>
-              <w:rPr>
-                <w:sz w:val="21"/>
-                <w:szCs w:val="21"/>
-                <w:lang w:val="en-US"/>
-              </w:rPr>
-              <w:t>%</w:t>
-            </w:r>
           </w:p>
         </w:tc>
         <w:tc>
@@ -2196,14 +2022,6 @@
                 <w:lang w:val="en-US"/>
               </w:rPr>
             </w:pPr>
-            <w:r>
-              <w:rPr>
-                <w:sz w:val="21"/>
-                <w:szCs w:val="21"/>
-                <w:lang w:val="en-US"/>
-              </w:rPr>
-              <w:t>%</w:t>
-            </w:r>
             <w:proofErr w:type="spellStart"/>
             <w:r>
               <w:rPr>
@@ -2211,17 +2029,17 @@
                 <w:szCs w:val="21"/>
                 <w:lang w:val="en-US"/>
               </w:rPr>
-              <w:t>last_given</w:t>
+              <w:t>last</w:t>
+            </w:r>
+            <w:r>
+              <w:rPr>
+                <w:sz w:val="21"/>
+                <w:szCs w:val="21"/>
+                <w:lang w:val="en-US"/>
+              </w:rPr>
+              <w:t>given</w:t>
             </w:r>
             <w:proofErr w:type="spellEnd"/>
-            <w:r>
-              <w:rPr>
-                <w:sz w:val="21"/>
-                <w:szCs w:val="21"/>
-                <w:lang w:val="en-US"/>
-              </w:rPr>
-              <w:t>%</w:t>
-            </w:r>
           </w:p>
         </w:tc>
       </w:tr>
@@ -2552,32 +2370,16 @@
         </w:rPr>
         <w:tab/>
       </w:r>
+      <w:proofErr w:type="spellStart"/>
       <w:r>
         <w:rPr>
           <w:sz w:val="21"/>
           <w:szCs w:val="21"/>
           <w:lang w:val="en-US"/>
         </w:rPr>
-        <w:t>%</w:t>
-      </w:r>
-      <w:proofErr w:type="spellStart"/>
-      <w:r>
-        <w:rPr>
-          <w:sz w:val="21"/>
-          <w:szCs w:val="21"/>
-          <w:lang w:val="en-US"/>
-        </w:rPr>
         <w:t>pfio</w:t>
       </w:r>
       <w:proofErr w:type="spellEnd"/>
-      <w:r>
-        <w:rPr>
-          <w:sz w:val="21"/>
-          <w:szCs w:val="21"/>
-          <w:lang w:val="en-US"/>
-        </w:rPr>
-        <w:t>%</w:t>
-      </w:r>
     </w:p>
     <w:p>
       <w:pPr>
@@ -2600,32 +2402,18 @@
           <w:lang w:val="en-US"/>
         </w:rPr>
       </w:pPr>
+      <w:proofErr w:type="spellStart"/>
+      <w:proofErr w:type="gramStart"/>
       <w:r>
         <w:rPr>
           <w:sz w:val="21"/>
           <w:szCs w:val="21"/>
           <w:lang w:val="en-US"/>
         </w:rPr>
-        <w:t>%</w:t>
-      </w:r>
-      <w:proofErr w:type="spellStart"/>
-      <w:r>
-        <w:rPr>
-          <w:sz w:val="21"/>
-          <w:szCs w:val="21"/>
-          <w:lang w:val="en-US"/>
-        </w:rPr>
-        <w:t>pfio_changed</w:t>
+        <w:t>pfiochanged</w:t>
       </w:r>
       <w:proofErr w:type="spellEnd"/>
-      <w:r>
-        <w:rPr>
-          <w:sz w:val="21"/>
-          <w:szCs w:val="21"/>
-          <w:lang w:val="en-US"/>
-        </w:rPr>
-        <w:t>%</w:t>
-      </w:r>
+      <w:proofErr w:type="gramEnd"/>
     </w:p>
     <w:p>
       <w:pPr>
@@ -2710,13 +2498,6 @@
                 <w:lang w:val="en-US"/>
               </w:rPr>
             </w:pPr>
-            <w:r>
-              <w:rPr>
-                <w:sz w:val="21"/>
-                <w:szCs w:val="21"/>
-              </w:rPr>
-              <w:t>%</w:t>
-            </w:r>
             <w:proofErr w:type="spellStart"/>
             <w:r>
               <w:rPr>
@@ -2724,17 +2505,17 @@
                 <w:szCs w:val="21"/>
                 <w:lang w:val="en-US"/>
               </w:rPr>
-              <w:t>pdate_of_birth</w:t>
+              <w:t>pdateof</w:t>
+            </w:r>
+            <w:r>
+              <w:rPr>
+                <w:sz w:val="21"/>
+                <w:szCs w:val="21"/>
+                <w:lang w:val="en-US"/>
+              </w:rPr>
+              <w:t>birth</w:t>
             </w:r>
             <w:proofErr w:type="spellEnd"/>
-            <w:r>
-              <w:rPr>
-                <w:sz w:val="21"/>
-                <w:szCs w:val="21"/>
-                <w:lang w:val="en-US"/>
-              </w:rPr>
-              <w:t>%</w:t>
-            </w:r>
           </w:p>
         </w:tc>
         <w:tc>
@@ -2782,14 +2563,6 @@
                 <w:lang w:val="en-US"/>
               </w:rPr>
             </w:pPr>
-            <w:r>
-              <w:rPr>
-                <w:sz w:val="21"/>
-                <w:szCs w:val="21"/>
-                <w:lang w:val="en-US"/>
-              </w:rPr>
-              <w:t>%</w:t>
-            </w:r>
             <w:proofErr w:type="spellStart"/>
             <w:r>
               <w:rPr>
@@ -2797,17 +2570,17 @@
                 <w:szCs w:val="21"/>
                 <w:lang w:val="en-US"/>
               </w:rPr>
-              <w:t>psex</w:t>
+              <w:t>P</w:t>
+            </w:r>
+            <w:r>
+              <w:rPr>
+                <w:sz w:val="21"/>
+                <w:szCs w:val="21"/>
+                <w:lang w:val="en-US"/>
+              </w:rPr>
+              <w:t>sex</w:t>
             </w:r>
             <w:proofErr w:type="spellEnd"/>
-            <w:r>
-              <w:rPr>
-                <w:sz w:val="21"/>
-                <w:szCs w:val="21"/>
-                <w:lang w:val="en-US"/>
-              </w:rPr>
-              <w:t>%</w:t>
-            </w:r>
           </w:p>
         </w:tc>
       </w:tr>
@@ -2821,49 +2594,32 @@
         <w:rPr>
           <w:sz w:val="21"/>
           <w:szCs w:val="21"/>
+        </w:rPr>
+      </w:pPr>
+      <w:r>
+        <w:rPr>
+          <w:sz w:val="21"/>
+          <w:szCs w:val="21"/>
+        </w:rPr>
+        <w:t>16. Место рождения</w:t>
+      </w:r>
+      <w:r>
+        <w:rPr>
+          <w:sz w:val="21"/>
+          <w:szCs w:val="21"/>
+        </w:rPr>
+        <w:tab/>
+      </w:r>
+      <w:proofErr w:type="spellStart"/>
+      <w:r>
+        <w:rPr>
+          <w:sz w:val="21"/>
+          <w:szCs w:val="21"/>
           <w:lang w:val="en-US"/>
         </w:rPr>
-      </w:pPr>
-      <w:r>
-        <w:rPr>
-          <w:sz w:val="21"/>
-          <w:szCs w:val="21"/>
-        </w:rPr>
-        <w:t>16. Место рождения</w:t>
-      </w:r>
-      <w:r>
-        <w:rPr>
-          <w:sz w:val="21"/>
-          <w:szCs w:val="21"/>
-        </w:rPr>
-        <w:tab/>
-      </w:r>
-      <w:r>
-        <w:rPr>
-          <w:sz w:val="21"/>
-          <w:szCs w:val="21"/>
-          <w:lang w:val="en-US"/>
-        </w:rPr>
-        <w:t>%</w:t>
-      </w:r>
-      <w:proofErr w:type="spellStart"/>
-      <w:r>
-        <w:rPr>
-          <w:sz w:val="21"/>
-          <w:szCs w:val="21"/>
-          <w:lang w:val="en-US"/>
-        </w:rPr>
-        <w:t>pplace_of_birth</w:t>
+        <w:t>pplaceofbirth</w:t>
       </w:r>
       <w:proofErr w:type="spellEnd"/>
-      <w:r>
-        <w:rPr>
-          <w:sz w:val="21"/>
-          <w:szCs w:val="21"/>
-          <w:lang w:val="en-US"/>
-        </w:rPr>
-        <w:t>%</w:t>
-      </w:r>
     </w:p>
     <w:p>
       <w:pPr>
@@ -2911,32 +2667,16 @@
         </w:rPr>
         <w:tab/>
       </w:r>
+      <w:proofErr w:type="spellStart"/>
       <w:r>
         <w:rPr>
           <w:sz w:val="21"/>
           <w:szCs w:val="21"/>
           <w:lang w:val="en-US"/>
         </w:rPr>
-        <w:t>%</w:t>
-      </w:r>
-      <w:proofErr w:type="spellStart"/>
-      <w:r>
-        <w:rPr>
-          <w:sz w:val="21"/>
-          <w:szCs w:val="21"/>
-          <w:lang w:val="en-US"/>
-        </w:rPr>
         <w:t>pregistration</w:t>
       </w:r>
       <w:proofErr w:type="spellEnd"/>
-      <w:r>
-        <w:rPr>
-          <w:sz w:val="21"/>
-          <w:szCs w:val="21"/>
-          <w:lang w:val="en-US"/>
-        </w:rPr>
-        <w:t>%</w:t>
-      </w:r>
     </w:p>
     <w:p>
       <w:pPr>
@@ -2967,32 +2707,18 @@
           <w:lang w:val="en-US"/>
         </w:rPr>
       </w:pPr>
+      <w:proofErr w:type="spellStart"/>
+      <w:proofErr w:type="gramStart"/>
       <w:r>
         <w:rPr>
           <w:sz w:val="21"/>
           <w:szCs w:val="21"/>
           <w:lang w:val="en-US"/>
         </w:rPr>
-        <w:t>%</w:t>
-      </w:r>
-      <w:proofErr w:type="spellStart"/>
-      <w:r>
-        <w:rPr>
-          <w:sz w:val="21"/>
-          <w:szCs w:val="21"/>
-          <w:lang w:val="en-US"/>
-        </w:rPr>
         <w:t>paddress</w:t>
       </w:r>
       <w:proofErr w:type="spellEnd"/>
-      <w:r>
-        <w:rPr>
-          <w:sz w:val="21"/>
-          <w:szCs w:val="21"/>
-          <w:lang w:val="en-US"/>
-        </w:rPr>
-        <w:t>%</w:t>
-      </w:r>
+      <w:proofErr w:type="gramEnd"/>
     </w:p>
     <w:p>
       <w:pPr>
@@ -3103,14 +2829,6 @@
                 <w:lang w:val="en-US"/>
               </w:rPr>
             </w:pPr>
-            <w:r>
-              <w:rPr>
-                <w:sz w:val="21"/>
-                <w:szCs w:val="21"/>
-                <w:lang w:val="en-US"/>
-              </w:rPr>
-              <w:t>%</w:t>
-            </w:r>
             <w:proofErr w:type="spellStart"/>
             <w:r>
               <w:rPr>
@@ -3118,17 +2836,17 @@
                 <w:szCs w:val="21"/>
                 <w:lang w:val="en-US"/>
               </w:rPr>
-              <w:t>ppass_ser</w:t>
+              <w:t>ppass</w:t>
+            </w:r>
+            <w:r>
+              <w:rPr>
+                <w:sz w:val="21"/>
+                <w:szCs w:val="21"/>
+                <w:lang w:val="en-US"/>
+              </w:rPr>
+              <w:t>ser</w:t>
             </w:r>
             <w:proofErr w:type="spellEnd"/>
-            <w:r>
-              <w:rPr>
-                <w:sz w:val="21"/>
-                <w:szCs w:val="21"/>
-                <w:lang w:val="en-US"/>
-              </w:rPr>
-              <w:t>%</w:t>
-            </w:r>
           </w:p>
         </w:tc>
         <w:tc>
@@ -3177,14 +2895,6 @@
                 <w:lang w:val="en-US"/>
               </w:rPr>
             </w:pPr>
-            <w:r>
-              <w:rPr>
-                <w:sz w:val="21"/>
-                <w:szCs w:val="21"/>
-                <w:lang w:val="en-US"/>
-              </w:rPr>
-              <w:t>%</w:t>
-            </w:r>
             <w:proofErr w:type="spellStart"/>
             <w:r>
               <w:rPr>
@@ -3192,17 +2902,17 @@
                 <w:szCs w:val="21"/>
                 <w:lang w:val="en-US"/>
               </w:rPr>
-              <w:t>ppass_num</w:t>
+              <w:t>ppass</w:t>
+            </w:r>
+            <w:r>
+              <w:rPr>
+                <w:sz w:val="21"/>
+                <w:szCs w:val="21"/>
+                <w:lang w:val="en-US"/>
+              </w:rPr>
+              <w:t>num</w:t>
             </w:r>
             <w:proofErr w:type="spellEnd"/>
-            <w:r>
-              <w:rPr>
-                <w:sz w:val="21"/>
-                <w:szCs w:val="21"/>
-                <w:lang w:val="en-US"/>
-              </w:rPr>
-              <w:t>%</w:t>
-            </w:r>
           </w:p>
         </w:tc>
         <w:tc>
@@ -3284,7 +2994,7 @@
                 <w:szCs w:val="21"/>
                 <w:lang w:val="en-US"/>
               </w:rPr>
-              <w:t>%5%</w:t>
+              <w:t>%5</w:t>
             </w:r>
           </w:p>
         </w:tc>
@@ -3333,14 +3043,6 @@
                 <w:lang w:val="en-US"/>
               </w:rPr>
             </w:pPr>
-            <w:r>
-              <w:rPr>
-                <w:sz w:val="21"/>
-                <w:szCs w:val="21"/>
-                <w:lang w:val="en-US"/>
-              </w:rPr>
-              <w:t>%</w:t>
-            </w:r>
             <w:proofErr w:type="spellStart"/>
             <w:r>
               <w:rPr>
@@ -3348,17 +3050,17 @@
                 <w:szCs w:val="21"/>
                 <w:lang w:val="en-US"/>
               </w:rPr>
-              <w:t>ppass_month</w:t>
+              <w:t>ppass</w:t>
+            </w:r>
+            <w:r>
+              <w:rPr>
+                <w:sz w:val="21"/>
+                <w:szCs w:val="21"/>
+                <w:lang w:val="en-US"/>
+              </w:rPr>
+              <w:t>month</w:t>
             </w:r>
             <w:proofErr w:type="spellEnd"/>
-            <w:r>
-              <w:rPr>
-                <w:sz w:val="21"/>
-                <w:szCs w:val="21"/>
-                <w:lang w:val="en-US"/>
-              </w:rPr>
-              <w:t>%</w:t>
-            </w:r>
           </w:p>
         </w:tc>
         <w:tc>
@@ -3405,7 +3107,7 @@
                 <w:szCs w:val="21"/>
                 <w:lang w:val="en-US"/>
               </w:rPr>
-              <w:t>%6%</w:t>
+              <w:t>%6</w:t>
             </w:r>
           </w:p>
         </w:tc>
@@ -3447,32 +3149,18 @@
           <w:lang w:val="en-US"/>
         </w:rPr>
       </w:pPr>
+      <w:proofErr w:type="spellStart"/>
+      <w:proofErr w:type="gramStart"/>
       <w:r>
         <w:rPr>
           <w:sz w:val="21"/>
           <w:szCs w:val="21"/>
           <w:lang w:val="en-US"/>
         </w:rPr>
-        <w:t>%</w:t>
-      </w:r>
-      <w:proofErr w:type="spellStart"/>
-      <w:r>
-        <w:rPr>
-          <w:sz w:val="21"/>
-          <w:szCs w:val="21"/>
-          <w:lang w:val="en-US"/>
-        </w:rPr>
-        <w:t>ppass_given</w:t>
+        <w:t>ppassgiven</w:t>
       </w:r>
       <w:proofErr w:type="spellEnd"/>
-      <w:r>
-        <w:rPr>
-          <w:sz w:val="21"/>
-          <w:szCs w:val="21"/>
-          <w:lang w:val="en-US"/>
-        </w:rPr>
-        <w:t>%</w:t>
-      </w:r>
+      <w:proofErr w:type="gramEnd"/>
     </w:p>
     <w:p>
       <w:pPr>
@@ -3707,14 +3395,6 @@
                 <w:lang w:val="en-US"/>
               </w:rPr>
             </w:pPr>
-            <w:r>
-              <w:rPr>
-                <w:sz w:val="21"/>
-                <w:szCs w:val="21"/>
-                <w:lang w:val="en-US"/>
-              </w:rPr>
-              <w:t>%</w:t>
-            </w:r>
             <w:proofErr w:type="spellStart"/>
             <w:r>
               <w:rPr>
@@ -3722,17 +3402,17 @@
                 <w:szCs w:val="21"/>
                 <w:lang w:val="en-US"/>
               </w:rPr>
-              <w:t>date_month</w:t>
+              <w:t>date</w:t>
+            </w:r>
+            <w:r>
+              <w:rPr>
+                <w:sz w:val="21"/>
+                <w:szCs w:val="21"/>
+                <w:lang w:val="en-US"/>
+              </w:rPr>
+              <w:t>month</w:t>
             </w:r>
             <w:proofErr w:type="spellEnd"/>
-            <w:r>
-              <w:rPr>
-                <w:sz w:val="21"/>
-                <w:szCs w:val="21"/>
-                <w:lang w:val="en-US"/>
-              </w:rPr>
-              <w:t>%</w:t>
-            </w:r>
           </w:p>
         </w:tc>
         <w:tc>

</xml_diff>

<commit_message>
ready for beta test
</commit_message>
<xml_diff>
--- a/lib/docx_templates/foreign_passport_18_down.docx
+++ b/lib/docx_templates/foreign_passport_18_down.docx
@@ -1852,15 +1852,7 @@
                 <w:szCs w:val="21"/>
                 <w:lang w:val="en-US"/>
               </w:rPr>
-              <w:t>last</w:t>
-            </w:r>
-            <w:r>
-              <w:rPr>
-                <w:sz w:val="21"/>
-                <w:szCs w:val="21"/>
-                <w:lang w:val="en-US"/>
-              </w:rPr>
-              <w:t>month</w:t>
+              <w:t>lastmonth</w:t>
             </w:r>
             <w:proofErr w:type="spellEnd"/>
           </w:p>
@@ -2441,80 +2433,64 @@
                 <w:szCs w:val="21"/>
                 <w:lang w:val="en-US"/>
               </w:rPr>
-              <w:t>pdateof</w:t>
-            </w:r>
-            <w:r>
+              <w:t>pdateofbirth</w:t>
+            </w:r>
+            <w:proofErr w:type="spellEnd"/>
+          </w:p>
+        </w:tc>
+        <w:tc>
+          <w:tcPr>
+            <w:tcW w:w="851" w:type="dxa"/>
+            <w:tcBorders>
+              <w:top w:val="nil"/>
+              <w:left w:val="nil"/>
+              <w:bottom w:val="nil"/>
+              <w:right w:val="nil"/>
+            </w:tcBorders>
+          </w:tcPr>
+          <w:p>
+            <w:pPr>
+              <w:jc w:val="center"/>
+              <w:rPr>
+                <w:sz w:val="21"/>
+                <w:szCs w:val="21"/>
+              </w:rPr>
+            </w:pPr>
+            <w:r>
+              <w:rPr>
+                <w:sz w:val="21"/>
+                <w:szCs w:val="21"/>
+              </w:rPr>
+              <w:t>15. Пол</w:t>
+            </w:r>
+          </w:p>
+        </w:tc>
+        <w:tc>
+          <w:tcPr>
+            <w:tcW w:w="1870" w:type="dxa"/>
+            <w:tcBorders>
+              <w:top w:val="nil"/>
+              <w:left w:val="nil"/>
+              <w:bottom w:val="single" w:sz="4" w:space="0" w:color="auto"/>
+              <w:right w:val="nil"/>
+            </w:tcBorders>
+          </w:tcPr>
+          <w:p>
+            <w:pPr>
               <w:rPr>
                 <w:sz w:val="21"/>
                 <w:szCs w:val="21"/>
                 <w:lang w:val="en-US"/>
               </w:rPr>
-              <w:t>birth</w:t>
-            </w:r>
-            <w:proofErr w:type="spellEnd"/>
-          </w:p>
-        </w:tc>
-        <w:tc>
-          <w:tcPr>
-            <w:tcW w:w="851" w:type="dxa"/>
-            <w:tcBorders>
-              <w:top w:val="nil"/>
-              <w:left w:val="nil"/>
-              <w:bottom w:val="nil"/>
-              <w:right w:val="nil"/>
-            </w:tcBorders>
-          </w:tcPr>
-          <w:p>
-            <w:pPr>
-              <w:jc w:val="center"/>
-              <w:rPr>
-                <w:sz w:val="21"/>
-                <w:szCs w:val="21"/>
-              </w:rPr>
-            </w:pPr>
-            <w:r>
-              <w:rPr>
-                <w:sz w:val="21"/>
-                <w:szCs w:val="21"/>
-              </w:rPr>
-              <w:t>15. Пол</w:t>
-            </w:r>
-          </w:p>
-        </w:tc>
-        <w:tc>
-          <w:tcPr>
-            <w:tcW w:w="1870" w:type="dxa"/>
-            <w:tcBorders>
-              <w:top w:val="nil"/>
-              <w:left w:val="nil"/>
-              <w:bottom w:val="single" w:sz="4" w:space="0" w:color="auto"/>
-              <w:right w:val="nil"/>
-            </w:tcBorders>
-          </w:tcPr>
-          <w:p>
-            <w:pPr>
+            </w:pPr>
+            <w:proofErr w:type="spellStart"/>
+            <w:r>
               <w:rPr>
                 <w:sz w:val="21"/>
                 <w:szCs w:val="21"/>
                 <w:lang w:val="en-US"/>
               </w:rPr>
-            </w:pPr>
-            <w:proofErr w:type="spellStart"/>
-            <w:r>
-              <w:rPr>
-                <w:sz w:val="21"/>
-                <w:szCs w:val="21"/>
-                <w:lang w:val="en-US"/>
-              </w:rPr>
-              <w:t>P</w:t>
-            </w:r>
-            <w:r>
-              <w:rPr>
-                <w:sz w:val="21"/>
-                <w:szCs w:val="21"/>
-                <w:lang w:val="en-US"/>
-              </w:rPr>
-              <w:t>sex</w:t>
+              <w:t>psex</w:t>
             </w:r>
             <w:proofErr w:type="spellEnd"/>
           </w:p>

</xml_diff>